<commit_message>
some more on the report
</commit_message>
<xml_diff>
--- a/Documentation/Report.docx
+++ b/Documentation/Report.docx
@@ -16,7 +16,7 @@
           <w:r>
             <w:rPr>
               <w:noProof/>
-              <w:lang w:val="en-GB" w:eastAsia="en-GB"/>
+              <w:lang w:eastAsia="da-DK"/>
             </w:rPr>
             <mc:AlternateContent>
               <mc:Choice Requires="wpg">
@@ -285,7 +285,7 @@
           <w:r>
             <w:rPr>
               <w:noProof/>
-              <w:lang w:val="en-GB" w:eastAsia="en-GB"/>
+              <w:lang w:eastAsia="da-DK"/>
             </w:rPr>
             <mc:AlternateContent>
               <mc:Choice Requires="wps">
@@ -379,8 +379,39 @@
                                         <w:szCs w:val="28"/>
                                         <w:lang w:val="en-GB"/>
                                       </w:rPr>
-                                      <w:t>Andreas Richardsen &amp; Zahro-Madalina Khaji</w:t>
+                                      <w:t xml:space="preserve">Andreas Richardsen &amp; </w:t>
                                     </w:r>
+                                    <w:proofErr w:type="spellStart"/>
+                                    <w:r>
+                                      <w:rPr>
+                                        <w:color w:val="595959" w:themeColor="text1" w:themeTint="A6"/>
+                                        <w:sz w:val="28"/>
+                                        <w:szCs w:val="28"/>
+                                        <w:lang w:val="en-GB"/>
+                                      </w:rPr>
+                                      <w:t>Zahro-Madalina</w:t>
+                                    </w:r>
+                                    <w:proofErr w:type="spellEnd"/>
+                                    <w:r>
+                                      <w:rPr>
+                                        <w:color w:val="595959" w:themeColor="text1" w:themeTint="A6"/>
+                                        <w:sz w:val="28"/>
+                                        <w:szCs w:val="28"/>
+                                        <w:lang w:val="en-GB"/>
+                                      </w:rPr>
+                                      <w:t xml:space="preserve"> </w:t>
+                                    </w:r>
+                                    <w:proofErr w:type="spellStart"/>
+                                    <w:r>
+                                      <w:rPr>
+                                        <w:color w:val="595959" w:themeColor="text1" w:themeTint="A6"/>
+                                        <w:sz w:val="28"/>
+                                        <w:szCs w:val="28"/>
+                                        <w:lang w:val="en-GB"/>
+                                      </w:rPr>
+                                      <w:t>Khaji</w:t>
+                                    </w:r>
+                                    <w:proofErr w:type="spellEnd"/>
                                   </w:p>
                                 </w:sdtContent>
                               </w:sdt>
@@ -457,8 +488,39 @@
                                   <w:szCs w:val="28"/>
                                   <w:lang w:val="en-GB"/>
                                 </w:rPr>
-                                <w:t>Andreas Richardsen &amp; Zahro-Madalina Khaji</w:t>
+                                <w:t xml:space="preserve">Andreas Richardsen &amp; </w:t>
                               </w:r>
+                              <w:proofErr w:type="spellStart"/>
+                              <w:r>
+                                <w:rPr>
+                                  <w:color w:val="595959" w:themeColor="text1" w:themeTint="A6"/>
+                                  <w:sz w:val="28"/>
+                                  <w:szCs w:val="28"/>
+                                  <w:lang w:val="en-GB"/>
+                                </w:rPr>
+                                <w:t>Zahro-Madalina</w:t>
+                              </w:r>
+                              <w:proofErr w:type="spellEnd"/>
+                              <w:r>
+                                <w:rPr>
+                                  <w:color w:val="595959" w:themeColor="text1" w:themeTint="A6"/>
+                                  <w:sz w:val="28"/>
+                                  <w:szCs w:val="28"/>
+                                  <w:lang w:val="en-GB"/>
+                                </w:rPr>
+                                <w:t xml:space="preserve"> </w:t>
+                              </w:r>
+                              <w:proofErr w:type="spellStart"/>
+                              <w:r>
+                                <w:rPr>
+                                  <w:color w:val="595959" w:themeColor="text1" w:themeTint="A6"/>
+                                  <w:sz w:val="28"/>
+                                  <w:szCs w:val="28"/>
+                                  <w:lang w:val="en-GB"/>
+                                </w:rPr>
+                                <w:t>Khaji</w:t>
+                              </w:r>
+                              <w:proofErr w:type="spellEnd"/>
                             </w:p>
                           </w:sdtContent>
                         </w:sdt>
@@ -484,7 +546,7 @@
           <w:r>
             <w:rPr>
               <w:noProof/>
-              <w:lang w:val="en-GB" w:eastAsia="en-GB"/>
+              <w:lang w:eastAsia="da-DK"/>
             </w:rPr>
             <mc:AlternateContent>
               <mc:Choice Requires="wps">
@@ -668,6 +730,7 @@
                             <w:dataBinding w:prefixMappings="xmlns:ns0='http://schemas.microsoft.com/office/2006/coverPageProps' " w:xpath="/ns0:CoverPageProperties[1]/ns0:Abstract[1]" w:storeItemID="{55AF091B-3C7A-41E3-B477-F2FDAA23CFDA}"/>
                             <w:text w:multiLine="1"/>
                           </w:sdtPr>
+                          <w:sdtEndPr/>
                           <w:sdtContent>
                             <w:p>
                               <w:pPr>
@@ -710,7 +773,7 @@
           <w:r>
             <w:rPr>
               <w:noProof/>
-              <w:lang w:val="en-GB" w:eastAsia="en-GB"/>
+              <w:lang w:eastAsia="da-DK"/>
             </w:rPr>
             <mc:AlternateContent>
               <mc:Choice Requires="wps">
@@ -929,6 +992,7 @@
                             <w:dataBinding w:prefixMappings="xmlns:ns0='http://purl.org/dc/elements/1.1/' xmlns:ns1='http://schemas.openxmlformats.org/package/2006/metadata/core-properties' " w:xpath="/ns1:coreProperties[1]/ns0:subject[1]" w:storeItemID="{6C3C8BC8-F283-45AE-878A-BAB7291924A1}"/>
                             <w:text/>
                           </w:sdtPr>
+                          <w:sdtEndPr/>
                           <w:sdtContent>
                             <w:p>
                               <w:pPr>
@@ -1014,7 +1078,9 @@
               <w:tab w:val="right" w:leader="dot" w:pos="9628"/>
             </w:tabs>
             <w:rPr>
+              <w:rFonts w:eastAsiaTheme="minorEastAsia"/>
               <w:noProof/>
+              <w:lang w:eastAsia="da-DK"/>
             </w:rPr>
           </w:pPr>
           <w:r>
@@ -1026,7 +1092,7 @@
           <w:r>
             <w:fldChar w:fldCharType="separate"/>
           </w:r>
-          <w:hyperlink w:anchor="_Toc533012445" w:history="1">
+          <w:hyperlink w:anchor="_Toc534279669" w:history="1">
             <w:r>
               <w:rPr>
                 <w:rStyle w:val="Hyperlink"/>
@@ -1054,7 +1120,7 @@
                 <w:noProof/>
                 <w:webHidden/>
               </w:rPr>
-              <w:instrText xml:space="preserve"> PAGEREF _Toc533012445 \h </w:instrText>
+              <w:instrText xml:space="preserve"> PAGEREF _Toc534279669 \h </w:instrText>
             </w:r>
             <w:r>
               <w:rPr>
@@ -1092,10 +1158,12 @@
               <w:tab w:val="right" w:leader="dot" w:pos="9628"/>
             </w:tabs>
             <w:rPr>
+              <w:rFonts w:eastAsiaTheme="minorEastAsia"/>
               <w:noProof/>
+              <w:lang w:eastAsia="da-DK"/>
             </w:rPr>
           </w:pPr>
-          <w:hyperlink w:anchor="_Toc533012446" w:history="1">
+          <w:hyperlink w:anchor="_Toc534279670" w:history="1">
             <w:r>
               <w:rPr>
                 <w:rStyle w:val="Hyperlink"/>
@@ -1123,7 +1191,7 @@
                 <w:noProof/>
                 <w:webHidden/>
               </w:rPr>
-              <w:instrText xml:space="preserve"> PAGEREF _Toc533012446 \h </w:instrText>
+              <w:instrText xml:space="preserve"> PAGEREF _Toc534279670 \h </w:instrText>
             </w:r>
             <w:r>
               <w:rPr>
@@ -1161,10 +1229,12 @@
               <w:tab w:val="right" w:leader="dot" w:pos="9628"/>
             </w:tabs>
             <w:rPr>
+              <w:rFonts w:eastAsiaTheme="minorEastAsia"/>
               <w:noProof/>
+              <w:lang w:eastAsia="da-DK"/>
             </w:rPr>
           </w:pPr>
-          <w:hyperlink w:anchor="_Toc533012447" w:history="1">
+          <w:hyperlink w:anchor="_Toc534279671" w:history="1">
             <w:r>
               <w:rPr>
                 <w:rStyle w:val="Hyperlink"/>
@@ -1192,7 +1262,7 @@
                 <w:noProof/>
                 <w:webHidden/>
               </w:rPr>
-              <w:instrText xml:space="preserve"> PAGEREF _Toc533012447 \h </w:instrText>
+              <w:instrText xml:space="preserve"> PAGEREF _Toc534279671 \h </w:instrText>
             </w:r>
             <w:r>
               <w:rPr>
@@ -1230,10 +1300,12 @@
               <w:tab w:val="right" w:leader="dot" w:pos="9628"/>
             </w:tabs>
             <w:rPr>
+              <w:rFonts w:eastAsiaTheme="minorEastAsia"/>
               <w:noProof/>
+              <w:lang w:eastAsia="da-DK"/>
             </w:rPr>
           </w:pPr>
-          <w:hyperlink w:anchor="_Toc533012448" w:history="1">
+          <w:hyperlink w:anchor="_Toc534279672" w:history="1">
             <w:r>
               <w:rPr>
                 <w:rStyle w:val="Hyperlink"/>
@@ -1261,7 +1333,7 @@
                 <w:noProof/>
                 <w:webHidden/>
               </w:rPr>
-              <w:instrText xml:space="preserve"> PAGEREF _Toc533012448 \h </w:instrText>
+              <w:instrText xml:space="preserve"> PAGEREF _Toc534279672 \h </w:instrText>
             </w:r>
             <w:r>
               <w:rPr>
@@ -1299,17 +1371,19 @@
               <w:tab w:val="right" w:leader="dot" w:pos="9628"/>
             </w:tabs>
             <w:rPr>
+              <w:rFonts w:eastAsiaTheme="minorEastAsia"/>
               <w:noProof/>
+              <w:lang w:eastAsia="da-DK"/>
             </w:rPr>
           </w:pPr>
-          <w:hyperlink w:anchor="_Toc533012449" w:history="1">
+          <w:hyperlink w:anchor="_Toc534279673" w:history="1">
             <w:r>
               <w:rPr>
                 <w:rStyle w:val="Hyperlink"/>
                 <w:noProof/>
                 <w:lang w:val="en-GB"/>
               </w:rPr>
-              <w:t>Implantation</w:t>
+              <w:t>Implementation</w:t>
             </w:r>
             <w:r>
               <w:rPr>
@@ -1330,7 +1404,7 @@
                 <w:noProof/>
                 <w:webHidden/>
               </w:rPr>
-              <w:instrText xml:space="preserve"> PAGEREF _Toc533012449 \h </w:instrText>
+              <w:instrText xml:space="preserve"> PAGEREF _Toc534279673 \h </w:instrText>
             </w:r>
             <w:r>
               <w:rPr>
@@ -1368,10 +1442,12 @@
               <w:tab w:val="right" w:leader="dot" w:pos="9628"/>
             </w:tabs>
             <w:rPr>
+              <w:rFonts w:eastAsiaTheme="minorEastAsia"/>
               <w:noProof/>
+              <w:lang w:eastAsia="da-DK"/>
             </w:rPr>
           </w:pPr>
-          <w:hyperlink w:anchor="_Toc533012450" w:history="1">
+          <w:hyperlink w:anchor="_Toc534279674" w:history="1">
             <w:r>
               <w:rPr>
                 <w:rStyle w:val="Hyperlink"/>
@@ -1399,7 +1475,7 @@
                 <w:noProof/>
                 <w:webHidden/>
               </w:rPr>
-              <w:instrText xml:space="preserve"> PAGEREF _Toc533012450 \h </w:instrText>
+              <w:instrText xml:space="preserve"> PAGEREF _Toc534279674 \h </w:instrText>
             </w:r>
             <w:r>
               <w:rPr>
@@ -1437,10 +1513,12 @@
               <w:tab w:val="right" w:leader="dot" w:pos="9628"/>
             </w:tabs>
             <w:rPr>
+              <w:rFonts w:eastAsiaTheme="minorEastAsia"/>
               <w:noProof/>
+              <w:lang w:eastAsia="da-DK"/>
             </w:rPr>
           </w:pPr>
-          <w:hyperlink w:anchor="_Toc533012451" w:history="1">
+          <w:hyperlink w:anchor="_Toc534279675" w:history="1">
             <w:r>
               <w:rPr>
                 <w:rStyle w:val="Hyperlink"/>
@@ -1468,7 +1546,7 @@
                 <w:noProof/>
                 <w:webHidden/>
               </w:rPr>
-              <w:instrText xml:space="preserve"> PAGEREF _Toc533012451 \h </w:instrText>
+              <w:instrText xml:space="preserve"> PAGEREF _Toc534279675 \h </w:instrText>
             </w:r>
             <w:r>
               <w:rPr>
@@ -1532,7 +1610,6 @@
           <w:lang w:val="en-GB"/>
         </w:rPr>
       </w:pPr>
-      <w:bookmarkStart w:id="0" w:name="_Toc533012445"/>
       <w:r>
         <w:rPr>
           <w:lang w:val="en-GB"/>
@@ -1547,6 +1624,7 @@
           <w:lang w:val="en-GB"/>
         </w:rPr>
       </w:pPr>
+      <w:bookmarkStart w:id="0" w:name="_Toc534279669"/>
       <w:r>
         <w:rPr>
           <w:lang w:val="en-GB"/>
@@ -1590,22 +1668,35 @@
         <w:rPr>
           <w:lang w:val="en-GB"/>
         </w:rPr>
-        <w:t>analyse the problem</w:t>
-      </w:r>
-      <w:r>
-        <w:rPr>
-          <w:lang w:val="en-GB"/>
-        </w:rPr>
-        <w:t xml:space="preserve">, show the way we decided to design it, how we decided to implement the system, how we performed our testing and at last we will </w:t>
-      </w:r>
-      <w:r>
-        <w:rPr>
-          <w:lang w:val="en-GB"/>
-        </w:rPr>
-        <w:t>say our conclusion where we will also answer the questions that was asked in the problem statement.</w:t>
+        <w:t>analyse the p</w:t>
       </w:r>
       <w:bookmarkStart w:id="1" w:name="_GoBack"/>
       <w:bookmarkEnd w:id="1"/>
+      <w:r>
+        <w:rPr>
+          <w:lang w:val="en-GB"/>
+        </w:rPr>
+        <w:t>roblem</w:t>
+      </w:r>
+      <w:r>
+        <w:rPr>
+          <w:lang w:val="en-GB"/>
+        </w:rPr>
+        <w:t xml:space="preserve">, show the way we decided to design it, how we decided to implement the system, how we performed our testing and at last we will </w:t>
+      </w:r>
+      <w:r>
+        <w:rPr>
+          <w:lang w:val="en-GB"/>
+        </w:rPr>
+        <w:t>say our conclusion where we will also answer the questions that was asked in the problem statement.</w:t>
+      </w:r>
+    </w:p>
+    <w:p>
+      <w:pPr>
+        <w:rPr>
+          <w:lang w:val="en-GB"/>
+        </w:rPr>
+      </w:pPr>
     </w:p>
     <w:p>
       <w:pPr>
@@ -1614,7 +1705,7 @@
           <w:lang w:val="en-GB"/>
         </w:rPr>
       </w:pPr>
-      <w:bookmarkStart w:id="2" w:name="_Toc533012446"/>
+      <w:bookmarkStart w:id="2" w:name="_Toc534279670"/>
       <w:r>
         <w:rPr>
           <w:lang w:val="en-GB"/>
@@ -1800,12 +1891,26 @@
     </w:p>
     <w:p>
       <w:pPr>
+        <w:pStyle w:val="Heading2"/>
+        <w:rPr>
+          <w:lang w:val="en-GB"/>
+        </w:rPr>
+      </w:pPr>
+      <w:r>
+        <w:rPr>
+          <w:lang w:val="en-GB"/>
+        </w:rPr>
+        <w:t>Group contract</w:t>
+      </w:r>
+    </w:p>
+    <w:p>
+      <w:pPr>
         <w:pStyle w:val="Heading1"/>
         <w:rPr>
           <w:lang w:val="en-GB"/>
         </w:rPr>
       </w:pPr>
-      <w:bookmarkStart w:id="3" w:name="_Toc533012447"/>
+      <w:bookmarkStart w:id="3" w:name="_Toc534279671"/>
       <w:r>
         <w:rPr>
           <w:lang w:val="en-GB"/>
@@ -1816,12 +1921,522 @@
     </w:p>
     <w:p>
       <w:pPr>
+        <w:pStyle w:val="Heading2"/>
+        <w:rPr>
+          <w:lang w:val="en-GB"/>
+        </w:rPr>
+      </w:pPr>
+      <w:r>
+        <w:rPr>
+          <w:lang w:val="en-GB"/>
+        </w:rPr>
+        <w:t>Requirements</w:t>
+      </w:r>
+    </w:p>
+    <w:p>
+      <w:pPr>
+        <w:pStyle w:val="Heading3"/>
+        <w:rPr>
+          <w:lang w:val="en-GB"/>
+        </w:rPr>
+      </w:pPr>
+      <w:r>
+        <w:rPr>
+          <w:lang w:val="en-GB"/>
+        </w:rPr>
+        <w:t>Brief use cases</w:t>
+      </w:r>
+    </w:p>
+    <w:p>
+      <w:pPr>
+        <w:pStyle w:val="ListParagraph"/>
+        <w:numPr>
+          <w:ilvl w:val="0"/>
+          <w:numId w:val="2"/>
+        </w:numPr>
+        <w:spacing w:line="259" w:lineRule="auto"/>
+        <w:rPr>
+          <w:lang w:val="en-GB"/>
+        </w:rPr>
+      </w:pPr>
+      <w:r>
+        <w:rPr>
+          <w:lang w:val="en-GB"/>
+        </w:rPr>
+        <w:t>CRUD account</w:t>
+      </w:r>
+    </w:p>
+    <w:p>
+      <w:pPr>
+        <w:pStyle w:val="ListParagraph"/>
+        <w:numPr>
+          <w:ilvl w:val="1"/>
+          <w:numId w:val="2"/>
+        </w:numPr>
+        <w:spacing w:line="259" w:lineRule="auto"/>
+        <w:rPr>
+          <w:lang w:val="en-GB"/>
+        </w:rPr>
+      </w:pPr>
+      <w:r>
+        <w:rPr>
+          <w:lang w:val="en-GB"/>
+        </w:rPr>
+        <w:t>Create account</w:t>
+      </w:r>
+    </w:p>
+    <w:p>
+      <w:pPr>
+        <w:pStyle w:val="ListParagraph"/>
+        <w:numPr>
+          <w:ilvl w:val="2"/>
+          <w:numId w:val="2"/>
+        </w:numPr>
+        <w:spacing w:line="259" w:lineRule="auto"/>
+        <w:rPr>
+          <w:lang w:val="en-GB"/>
+        </w:rPr>
+      </w:pPr>
+      <w:r>
+        <w:rPr>
+          <w:lang w:val="en-GB"/>
+        </w:rPr>
+        <w:t>User navigates to the login page, selects the create account option, the user inputs the required information for creating the account, the system creates the users account and the user is redirected to the log in page.</w:t>
+      </w:r>
+    </w:p>
+    <w:p>
+      <w:pPr>
+        <w:pStyle w:val="ListParagraph"/>
+        <w:numPr>
+          <w:ilvl w:val="1"/>
+          <w:numId w:val="2"/>
+        </w:numPr>
+        <w:spacing w:line="259" w:lineRule="auto"/>
+        <w:rPr>
+          <w:lang w:val="en-GB"/>
+        </w:rPr>
+      </w:pPr>
+      <w:r>
+        <w:rPr>
+          <w:lang w:val="en-GB"/>
+        </w:rPr>
+        <w:t>Log in</w:t>
+      </w:r>
+    </w:p>
+    <w:p>
+      <w:pPr>
+        <w:pStyle w:val="ListParagraph"/>
+        <w:numPr>
+          <w:ilvl w:val="2"/>
+          <w:numId w:val="2"/>
+        </w:numPr>
+        <w:spacing w:line="259" w:lineRule="auto"/>
+        <w:rPr>
+          <w:lang w:val="en-GB"/>
+        </w:rPr>
+      </w:pPr>
+      <w:r>
+        <w:rPr>
+          <w:lang w:val="en-GB"/>
+        </w:rPr>
+        <w:t>The user inputs their credentials and the system redirects them to their dashboard.</w:t>
+      </w:r>
+    </w:p>
+    <w:p>
+      <w:pPr>
+        <w:pStyle w:val="ListParagraph"/>
+        <w:numPr>
+          <w:ilvl w:val="1"/>
+          <w:numId w:val="2"/>
+        </w:numPr>
+        <w:spacing w:line="259" w:lineRule="auto"/>
+        <w:rPr>
+          <w:lang w:val="en-GB"/>
+        </w:rPr>
+      </w:pPr>
+      <w:r>
+        <w:rPr>
+          <w:lang w:val="en-GB"/>
+        </w:rPr>
+        <w:t>Update account</w:t>
+      </w:r>
+    </w:p>
+    <w:p>
+      <w:pPr>
+        <w:pStyle w:val="ListParagraph"/>
+        <w:numPr>
+          <w:ilvl w:val="2"/>
+          <w:numId w:val="2"/>
+        </w:numPr>
+        <w:spacing w:line="259" w:lineRule="auto"/>
+        <w:rPr>
+          <w:lang w:val="en-GB"/>
+        </w:rPr>
+      </w:pPr>
+      <w:r>
+        <w:rPr>
+          <w:lang w:val="en-GB"/>
+        </w:rPr>
+        <w:t>User selects the account settings option, and then he changes the information he wishes to change and saves it, the system records the changes.</w:t>
+      </w:r>
+    </w:p>
+    <w:p>
+      <w:pPr>
+        <w:pStyle w:val="ListParagraph"/>
+        <w:numPr>
+          <w:ilvl w:val="1"/>
+          <w:numId w:val="2"/>
+        </w:numPr>
+        <w:spacing w:line="259" w:lineRule="auto"/>
+        <w:rPr>
+          <w:lang w:val="en-GB"/>
+        </w:rPr>
+      </w:pPr>
+      <w:r>
+        <w:rPr>
+          <w:lang w:val="en-GB"/>
+        </w:rPr>
+        <w:t>Delete account</w:t>
+      </w:r>
+    </w:p>
+    <w:p>
+      <w:pPr>
+        <w:pStyle w:val="ListParagraph"/>
+        <w:numPr>
+          <w:ilvl w:val="2"/>
+          <w:numId w:val="2"/>
+        </w:numPr>
+        <w:spacing w:line="259" w:lineRule="auto"/>
+        <w:rPr>
+          <w:lang w:val="en-GB"/>
+        </w:rPr>
+      </w:pPr>
+      <w:r>
+        <w:rPr>
+          <w:lang w:val="en-GB"/>
+        </w:rPr>
+        <w:t>The user selects the account settings option, then selects Delete account and is prompted with a popup to confirm that he wants to delete his account; the system removes the users account information and redirects the user to the login page.</w:t>
+      </w:r>
+    </w:p>
+    <w:p>
+      <w:pPr>
+        <w:pStyle w:val="ListParagraph"/>
+        <w:numPr>
+          <w:ilvl w:val="0"/>
+          <w:numId w:val="2"/>
+        </w:numPr>
+        <w:spacing w:line="259" w:lineRule="auto"/>
+        <w:rPr>
+          <w:lang w:val="en-GB"/>
+        </w:rPr>
+      </w:pPr>
+      <w:r>
+        <w:rPr>
+          <w:lang w:val="en-GB"/>
+        </w:rPr>
+        <w:t>CRUD for list</w:t>
+      </w:r>
+    </w:p>
+    <w:p>
+      <w:pPr>
+        <w:pStyle w:val="ListParagraph"/>
+        <w:numPr>
+          <w:ilvl w:val="1"/>
+          <w:numId w:val="2"/>
+        </w:numPr>
+        <w:spacing w:line="259" w:lineRule="auto"/>
+        <w:rPr>
+          <w:lang w:val="en-GB"/>
+        </w:rPr>
+      </w:pPr>
+      <w:r>
+        <w:rPr>
+          <w:lang w:val="en-GB"/>
+        </w:rPr>
+        <w:t>Create list</w:t>
+      </w:r>
+    </w:p>
+    <w:p>
+      <w:pPr>
+        <w:pStyle w:val="ListParagraph"/>
+        <w:numPr>
+          <w:ilvl w:val="2"/>
+          <w:numId w:val="2"/>
+        </w:numPr>
+        <w:spacing w:line="259" w:lineRule="auto"/>
+        <w:rPr>
+          <w:lang w:val="en-GB"/>
+        </w:rPr>
+      </w:pPr>
+      <w:r>
+        <w:rPr>
+          <w:lang w:val="en-GB"/>
+        </w:rPr>
+        <w:t>The user presses the create list button and inputs the name of the list, the system creates and adds the new list to the dashboard.</w:t>
+      </w:r>
+    </w:p>
+    <w:p>
+      <w:pPr>
+        <w:pStyle w:val="ListParagraph"/>
+        <w:numPr>
+          <w:ilvl w:val="1"/>
+          <w:numId w:val="2"/>
+        </w:numPr>
+        <w:spacing w:line="259" w:lineRule="auto"/>
+        <w:rPr>
+          <w:lang w:val="en-GB"/>
+        </w:rPr>
+      </w:pPr>
+      <w:r>
+        <w:rPr>
+          <w:lang w:val="en-GB"/>
+        </w:rPr>
+        <w:t>Update list</w:t>
+      </w:r>
+    </w:p>
+    <w:p>
+      <w:pPr>
+        <w:pStyle w:val="ListParagraph"/>
+        <w:numPr>
+          <w:ilvl w:val="2"/>
+          <w:numId w:val="2"/>
+        </w:numPr>
+        <w:spacing w:line="259" w:lineRule="auto"/>
+        <w:rPr>
+          <w:lang w:val="en-GB"/>
+        </w:rPr>
+      </w:pPr>
+      <w:r>
+        <w:rPr>
+          <w:lang w:val="en-GB"/>
+        </w:rPr>
+        <w:t>The user selects the list settings, he is redirected to the view list page where he can change the name and/or add tasks.</w:t>
+      </w:r>
+    </w:p>
+    <w:p>
+      <w:pPr>
+        <w:pStyle w:val="ListParagraph"/>
+        <w:numPr>
+          <w:ilvl w:val="1"/>
+          <w:numId w:val="2"/>
+        </w:numPr>
+        <w:spacing w:line="259" w:lineRule="auto"/>
+        <w:rPr>
+          <w:lang w:val="en-GB"/>
+        </w:rPr>
+      </w:pPr>
+      <w:r>
+        <w:rPr>
+          <w:lang w:val="en-GB"/>
+        </w:rPr>
+        <w:t>Delete list</w:t>
+      </w:r>
+    </w:p>
+    <w:p>
+      <w:pPr>
+        <w:pStyle w:val="ListParagraph"/>
+        <w:numPr>
+          <w:ilvl w:val="2"/>
+          <w:numId w:val="2"/>
+        </w:numPr>
+        <w:spacing w:line="259" w:lineRule="auto"/>
+        <w:rPr>
+          <w:lang w:val="en-GB"/>
+        </w:rPr>
+      </w:pPr>
+      <w:r>
+        <w:rPr>
+          <w:lang w:val="en-GB"/>
+        </w:rPr>
+        <w:t xml:space="preserve">The user selects the list settings, he is redirected to the view list page then he selects the delete list button, the system removes the list from the records and the user is redirected to the dashboard. </w:t>
+      </w:r>
+    </w:p>
+    <w:p>
+      <w:pPr>
+        <w:pStyle w:val="ListParagraph"/>
+        <w:numPr>
+          <w:ilvl w:val="0"/>
+          <w:numId w:val="2"/>
+        </w:numPr>
+        <w:spacing w:line="259" w:lineRule="auto"/>
+        <w:rPr>
+          <w:lang w:val="en-GB"/>
+        </w:rPr>
+      </w:pPr>
+      <w:r>
+        <w:rPr>
+          <w:lang w:val="en-GB"/>
+        </w:rPr>
+        <w:t>CRUD for task</w:t>
+      </w:r>
+    </w:p>
+    <w:p>
+      <w:pPr>
+        <w:pStyle w:val="ListParagraph"/>
+        <w:numPr>
+          <w:ilvl w:val="1"/>
+          <w:numId w:val="2"/>
+        </w:numPr>
+        <w:spacing w:line="259" w:lineRule="auto"/>
+        <w:rPr>
+          <w:lang w:val="en-GB"/>
+        </w:rPr>
+      </w:pPr>
+      <w:r>
+        <w:rPr>
+          <w:lang w:val="en-GB"/>
+        </w:rPr>
+        <w:t>Create task</w:t>
+      </w:r>
+    </w:p>
+    <w:p>
+      <w:pPr>
+        <w:pStyle w:val="ListParagraph"/>
+        <w:numPr>
+          <w:ilvl w:val="2"/>
+          <w:numId w:val="2"/>
+        </w:numPr>
+        <w:spacing w:line="259" w:lineRule="auto"/>
+        <w:rPr>
+          <w:lang w:val="en-GB"/>
+        </w:rPr>
+      </w:pPr>
+      <w:r>
+        <w:rPr>
+          <w:lang w:val="en-GB"/>
+        </w:rPr>
+        <w:t>The user presses the add task button on the view list page, then inserts a name for the task and presses save, the task is saved to the system and is displayed in the list.</w:t>
+      </w:r>
+    </w:p>
+    <w:p>
+      <w:pPr>
+        <w:pStyle w:val="ListParagraph"/>
+        <w:numPr>
+          <w:ilvl w:val="1"/>
+          <w:numId w:val="2"/>
+        </w:numPr>
+        <w:spacing w:line="259" w:lineRule="auto"/>
+        <w:rPr>
+          <w:lang w:val="en-GB"/>
+        </w:rPr>
+      </w:pPr>
+      <w:r>
+        <w:rPr>
+          <w:lang w:val="en-GB"/>
+        </w:rPr>
+        <w:t>Create subtask</w:t>
+      </w:r>
+    </w:p>
+    <w:p>
+      <w:pPr>
+        <w:pStyle w:val="ListParagraph"/>
+        <w:numPr>
+          <w:ilvl w:val="2"/>
+          <w:numId w:val="2"/>
+        </w:numPr>
+        <w:spacing w:line="259" w:lineRule="auto"/>
+        <w:rPr>
+          <w:lang w:val="en-GB"/>
+        </w:rPr>
+      </w:pPr>
+      <w:r>
+        <w:rPr>
+          <w:lang w:val="en-GB"/>
+        </w:rPr>
+        <w:t>The user presses the add subtask button on a selected task, then inputs the name for the subtask and presses save, the system records the task and the subtask is displayed on the task.</w:t>
+      </w:r>
+    </w:p>
+    <w:p>
+      <w:pPr>
+        <w:pStyle w:val="ListParagraph"/>
+        <w:numPr>
+          <w:ilvl w:val="1"/>
+          <w:numId w:val="2"/>
+        </w:numPr>
+        <w:spacing w:line="259" w:lineRule="auto"/>
+        <w:rPr>
+          <w:lang w:val="en-GB"/>
+        </w:rPr>
+      </w:pPr>
+      <w:r>
+        <w:rPr>
+          <w:lang w:val="en-GB"/>
+        </w:rPr>
+        <w:t>Update task</w:t>
+      </w:r>
+    </w:p>
+    <w:p>
+      <w:pPr>
+        <w:pStyle w:val="ListParagraph"/>
+        <w:numPr>
+          <w:ilvl w:val="2"/>
+          <w:numId w:val="2"/>
+        </w:numPr>
+        <w:spacing w:line="259" w:lineRule="auto"/>
+        <w:rPr>
+          <w:lang w:val="en-GB"/>
+        </w:rPr>
+      </w:pPr>
+      <w:r>
+        <w:rPr>
+          <w:lang w:val="en-GB"/>
+        </w:rPr>
+        <w:t>The user selects the task on the view list page, then updates the desired information and saves the task, the system records the task and the task is updated.</w:t>
+      </w:r>
+    </w:p>
+    <w:p>
+      <w:pPr>
+        <w:pStyle w:val="ListParagraph"/>
+        <w:numPr>
+          <w:ilvl w:val="1"/>
+          <w:numId w:val="2"/>
+        </w:numPr>
+        <w:spacing w:line="259" w:lineRule="auto"/>
+        <w:rPr>
+          <w:lang w:val="en-GB"/>
+        </w:rPr>
+      </w:pPr>
+      <w:r>
+        <w:rPr>
+          <w:lang w:val="en-GB"/>
+        </w:rPr>
+        <w:t>Delete task</w:t>
+      </w:r>
+    </w:p>
+    <w:p>
+      <w:pPr>
+        <w:pStyle w:val="ListParagraph"/>
+        <w:numPr>
+          <w:ilvl w:val="2"/>
+          <w:numId w:val="2"/>
+        </w:numPr>
+        <w:spacing w:line="259" w:lineRule="auto"/>
+        <w:rPr>
+          <w:lang w:val="en-GB"/>
+        </w:rPr>
+      </w:pPr>
+      <w:r>
+        <w:rPr>
+          <w:lang w:val="en-GB"/>
+        </w:rPr>
+        <w:t>The user selects the task on the view list page, then presses the delete task where he is prompted with a popup that ask if he is sure, when the user presses yes the task is deleted from the records and the view is refreshed.</w:t>
+      </w:r>
+    </w:p>
+    <w:p>
+      <w:pPr>
+        <w:rPr>
+          <w:lang w:val="en-GB"/>
+        </w:rPr>
+      </w:pPr>
+    </w:p>
+    <w:p>
+      <w:pPr>
         <w:pStyle w:val="Heading1"/>
         <w:rPr>
           <w:lang w:val="en-GB"/>
         </w:rPr>
       </w:pPr>
-      <w:bookmarkStart w:id="4" w:name="_Toc533012448"/>
+      <w:bookmarkStart w:id="4" w:name="_Toc534279672"/>
       <w:r>
         <w:rPr>
           <w:lang w:val="en-GB"/>
@@ -1832,28 +2447,104 @@
     </w:p>
     <w:p>
       <w:pPr>
+        <w:pStyle w:val="Heading2"/>
+        <w:rPr>
+          <w:lang w:val="en-GB"/>
+        </w:rPr>
+      </w:pPr>
+      <w:r>
+        <w:rPr>
+          <w:lang w:val="en-GB"/>
+        </w:rPr>
+        <w:t>System architecture</w:t>
+      </w:r>
+    </w:p>
+    <w:p>
+      <w:pPr>
+        <w:pStyle w:val="Heading2"/>
+        <w:rPr>
+          <w:lang w:val="en-GB"/>
+        </w:rPr>
+      </w:pPr>
+      <w:r>
+        <w:rPr>
+          <w:lang w:val="en-GB"/>
+        </w:rPr>
+        <w:t>Domain model</w:t>
+      </w:r>
+    </w:p>
+    <w:p>
+      <w:pPr>
+        <w:pStyle w:val="Heading2"/>
+        <w:rPr>
+          <w:lang w:val="en-GB"/>
+        </w:rPr>
+      </w:pPr>
+      <w:r>
+        <w:rPr>
+          <w:lang w:val="en-GB"/>
+        </w:rPr>
+        <w:t>Design class diagram</w:t>
+      </w:r>
+    </w:p>
+    <w:p>
+      <w:pPr>
+        <w:pStyle w:val="Heading2"/>
+        <w:rPr>
+          <w:lang w:val="en-GB"/>
+        </w:rPr>
+      </w:pPr>
+      <w:r>
+        <w:rPr>
+          <w:lang w:val="en-GB"/>
+        </w:rPr>
+        <w:t>Relational model</w:t>
+      </w:r>
+    </w:p>
+    <w:p>
+      <w:pPr>
         <w:pStyle w:val="Heading1"/>
         <w:rPr>
           <w:lang w:val="en-GB"/>
         </w:rPr>
       </w:pPr>
-      <w:bookmarkStart w:id="5" w:name="_Toc533012449"/>
-      <w:r>
-        <w:rPr>
-          <w:lang w:val="en-GB"/>
-        </w:rPr>
-        <w:t>Implantation</w:t>
+      <w:bookmarkStart w:id="5" w:name="_Toc534279673"/>
+      <w:r>
+        <w:rPr>
+          <w:lang w:val="en-GB"/>
+        </w:rPr>
+        <w:t>Impl</w:t>
+      </w:r>
+      <w:r>
+        <w:rPr>
+          <w:lang w:val="en-GB"/>
+        </w:rPr>
+        <w:t>ementation</w:t>
       </w:r>
       <w:bookmarkEnd w:id="5"/>
     </w:p>
     <w:p>
       <w:pPr>
+        <w:pStyle w:val="Heading2"/>
+        <w:rPr>
+          <w:lang w:val="en-GB"/>
+        </w:rPr>
+      </w:pPr>
+      <w:r>
+        <w:rPr>
+          <w:lang w:val="en-GB"/>
+        </w:rPr>
+        <w:t>Code</w:t>
+      </w:r>
+    </w:p>
+    <w:p>
+      <w:pPr>
         <w:pStyle w:val="Heading1"/>
         <w:rPr>
           <w:lang w:val="en-GB"/>
         </w:rPr>
       </w:pPr>
-      <w:bookmarkStart w:id="6" w:name="_Toc533012450"/>
+      <w:bookmarkStart w:id="6" w:name="_Toc534279674"/>
       <w:r>
         <w:rPr>
           <w:lang w:val="en-GB"/>
@@ -1869,7 +2560,7 @@
           <w:lang w:val="en-GB"/>
         </w:rPr>
       </w:pPr>
-      <w:bookmarkStart w:id="7" w:name="_Toc533012451"/>
+      <w:bookmarkStart w:id="7" w:name="_Toc534279675"/>
       <w:r>
         <w:rPr>
           <w:lang w:val="en-GB"/>
@@ -1877,6 +2568,20 @@
         <w:t>Conclusion</w:t>
       </w:r>
       <w:bookmarkEnd w:id="7"/>
+    </w:p>
+    <w:p>
+      <w:pPr>
+        <w:pStyle w:val="Heading1"/>
+        <w:rPr>
+          <w:lang w:val="en-GB"/>
+        </w:rPr>
+      </w:pPr>
+      <w:r>
+        <w:rPr>
+          <w:lang w:val="en-GB"/>
+        </w:rPr>
+        <w:t>References</w:t>
+      </w:r>
     </w:p>
     <w:sectPr>
       <w:footerReference w:type="default" r:id="rId10"/>
@@ -2109,8 +2814,124 @@
       </w:rPr>
     </w:lvl>
   </w:abstractNum>
+  <w:abstractNum w:abstractNumId="1">
+    <w:nsid w:val="6BDF1C7D"/>
+    <w:multiLevelType w:val="hybridMultilevel"/>
+    <w:tmpl w:val="48AEB654"/>
+    <w:lvl w:ilvl="0" w:tplc="0406000B">
+      <w:start w:val="1"/>
+      <w:numFmt w:val="bullet"/>
+      <w:lvlText w:val=""/>
+      <w:lvlJc w:val="left"/>
+      <w:pPr>
+        <w:ind w:left="720" w:hanging="360"/>
+      </w:pPr>
+      <w:rPr>
+        <w:rFonts w:ascii="Wingdings" w:hAnsi="Wingdings" w:hint="default"/>
+      </w:rPr>
+    </w:lvl>
+    <w:lvl w:ilvl="1" w:tplc="04060001">
+      <w:start w:val="1"/>
+      <w:numFmt w:val="bullet"/>
+      <w:lvlText w:val=""/>
+      <w:lvlJc w:val="left"/>
+      <w:pPr>
+        <w:ind w:left="1440" w:hanging="360"/>
+      </w:pPr>
+      <w:rPr>
+        <w:rFonts w:ascii="Symbol" w:hAnsi="Symbol" w:hint="default"/>
+      </w:rPr>
+    </w:lvl>
+    <w:lvl w:ilvl="2" w:tplc="04060005">
+      <w:start w:val="1"/>
+      <w:numFmt w:val="bullet"/>
+      <w:lvlText w:val=""/>
+      <w:lvlJc w:val="left"/>
+      <w:pPr>
+        <w:ind w:left="2160" w:hanging="360"/>
+      </w:pPr>
+      <w:rPr>
+        <w:rFonts w:ascii="Wingdings" w:hAnsi="Wingdings" w:hint="default"/>
+      </w:rPr>
+    </w:lvl>
+    <w:lvl w:ilvl="3" w:tplc="04060001" w:tentative="1">
+      <w:start w:val="1"/>
+      <w:numFmt w:val="bullet"/>
+      <w:lvlText w:val=""/>
+      <w:lvlJc w:val="left"/>
+      <w:pPr>
+        <w:ind w:left="2880" w:hanging="360"/>
+      </w:pPr>
+      <w:rPr>
+        <w:rFonts w:ascii="Symbol" w:hAnsi="Symbol" w:hint="default"/>
+      </w:rPr>
+    </w:lvl>
+    <w:lvl w:ilvl="4" w:tplc="04060003" w:tentative="1">
+      <w:start w:val="1"/>
+      <w:numFmt w:val="bullet"/>
+      <w:lvlText w:val="o"/>
+      <w:lvlJc w:val="left"/>
+      <w:pPr>
+        <w:ind w:left="3600" w:hanging="360"/>
+      </w:pPr>
+      <w:rPr>
+        <w:rFonts w:ascii="Courier New" w:hAnsi="Courier New" w:cs="Courier New" w:hint="default"/>
+      </w:rPr>
+    </w:lvl>
+    <w:lvl w:ilvl="5" w:tplc="04060005" w:tentative="1">
+      <w:start w:val="1"/>
+      <w:numFmt w:val="bullet"/>
+      <w:lvlText w:val=""/>
+      <w:lvlJc w:val="left"/>
+      <w:pPr>
+        <w:ind w:left="4320" w:hanging="360"/>
+      </w:pPr>
+      <w:rPr>
+        <w:rFonts w:ascii="Wingdings" w:hAnsi="Wingdings" w:hint="default"/>
+      </w:rPr>
+    </w:lvl>
+    <w:lvl w:ilvl="6" w:tplc="04060001" w:tentative="1">
+      <w:start w:val="1"/>
+      <w:numFmt w:val="bullet"/>
+      <w:lvlText w:val=""/>
+      <w:lvlJc w:val="left"/>
+      <w:pPr>
+        <w:ind w:left="5040" w:hanging="360"/>
+      </w:pPr>
+      <w:rPr>
+        <w:rFonts w:ascii="Symbol" w:hAnsi="Symbol" w:hint="default"/>
+      </w:rPr>
+    </w:lvl>
+    <w:lvl w:ilvl="7" w:tplc="04060003" w:tentative="1">
+      <w:start w:val="1"/>
+      <w:numFmt w:val="bullet"/>
+      <w:lvlText w:val="o"/>
+      <w:lvlJc w:val="left"/>
+      <w:pPr>
+        <w:ind w:left="5760" w:hanging="360"/>
+      </w:pPr>
+      <w:rPr>
+        <w:rFonts w:ascii="Courier New" w:hAnsi="Courier New" w:cs="Courier New" w:hint="default"/>
+      </w:rPr>
+    </w:lvl>
+    <w:lvl w:ilvl="8" w:tplc="04060005" w:tentative="1">
+      <w:start w:val="1"/>
+      <w:numFmt w:val="bullet"/>
+      <w:lvlText w:val=""/>
+      <w:lvlJc w:val="left"/>
+      <w:pPr>
+        <w:ind w:left="6480" w:hanging="360"/>
+      </w:pPr>
+      <w:rPr>
+        <w:rFonts w:ascii="Wingdings" w:hAnsi="Wingdings" w:hint="default"/>
+      </w:rPr>
+    </w:lvl>
+  </w:abstractNum>
   <w:num w:numId="1">
     <w:abstractNumId w:val="0"/>
+  </w:num>
+  <w:num w:numId="2">
+    <w:abstractNumId w:val="1"/>
   </w:num>
 </w:numbering>
 </file>
@@ -2552,6 +3373,28 @@
       <w:szCs w:val="26"/>
     </w:rPr>
   </w:style>
+  <w:style w:type="paragraph" w:styleId="Heading3">
+    <w:name w:val="heading 3"/>
+    <w:basedOn w:val="Normal"/>
+    <w:next w:val="Normal"/>
+    <w:link w:val="Heading3Char"/>
+    <w:uiPriority w:val="9"/>
+    <w:unhideWhenUsed/>
+    <w:qFormat/>
+    <w:rsid w:val="00E446E1"/>
+    <w:pPr>
+      <w:keepNext/>
+      <w:keepLines/>
+      <w:spacing w:before="40" w:after="0"/>
+      <w:outlineLvl w:val="2"/>
+    </w:pPr>
+    <w:rPr>
+      <w:rFonts w:asciiTheme="majorHAnsi" w:eastAsiaTheme="majorEastAsia" w:hAnsiTheme="majorHAnsi" w:cstheme="majorBidi"/>
+      <w:color w:val="1F4D78" w:themeColor="accent1" w:themeShade="7F"/>
+      <w:sz w:val="24"/>
+      <w:szCs w:val="24"/>
+    </w:rPr>
+  </w:style>
   <w:style w:type="character" w:default="1" w:styleId="DefaultParagraphFont">
     <w:name w:val="Default Paragraph Font"/>
     <w:uiPriority w:val="1"/>
@@ -2738,6 +3581,19 @@
     <w:rPr>
       <w:rFonts w:eastAsiaTheme="minorEastAsia"/>
       <w:lang w:val="en-US"/>
+    </w:rPr>
+  </w:style>
+  <w:style w:type="character" w:customStyle="1" w:styleId="Heading3Char">
+    <w:name w:val="Heading 3 Char"/>
+    <w:basedOn w:val="DefaultParagraphFont"/>
+    <w:link w:val="Heading3"/>
+    <w:uiPriority w:val="9"/>
+    <w:rsid w:val="00E446E1"/>
+    <w:rPr>
+      <w:rFonts w:asciiTheme="majorHAnsi" w:eastAsiaTheme="majorEastAsia" w:hAnsiTheme="majorHAnsi" w:cstheme="majorBidi"/>
+      <w:color w:val="1F4D78" w:themeColor="accent1" w:themeShade="7F"/>
+      <w:sz w:val="24"/>
+      <w:szCs w:val="24"/>
     </w:rPr>
   </w:style>
 </w:styles>
@@ -3009,7 +3865,7 @@
 </file>
 
 <file path=customXml/itemProps1.xml><?xml version="1.0" encoding="utf-8"?>
-<ds:datastoreItem xmlns:ds="http://schemas.openxmlformats.org/officeDocument/2006/customXml" ds:itemID="{507CD7EF-D355-4354-89CE-6199B1F11FD3}">
+<ds:datastoreItem xmlns:ds="http://schemas.openxmlformats.org/officeDocument/2006/customXml" ds:itemID="{EE0D6D37-F66A-4787-A106-25F577A3E613}">
   <ds:schemaRefs>
     <ds:schemaRef ds:uri="http://schemas.openxmlformats.org/officeDocument/2006/bibliography"/>
   </ds:schemaRefs>

</xml_diff>